<commit_message>
updated report with explanations of the structure - 2
</commit_message>
<xml_diff>
--- a/metacampus2/Rapporto_METACAMPUS_Ibrahim_Giamboni_I3A.docx
+++ b/metacampus2/Rapporto_METACAMPUS_Ibrahim_Giamboni_I3A.docx
@@ -159,7 +159,7 @@
           <w:r>
             <w:fldChar w:fldCharType="separate"/>
           </w:r>
-          <w:hyperlink w:anchor="_Toc163240713" w:history="1">
+          <w:hyperlink w:anchor="_Toc163311400" w:history="1">
             <w:r>
               <w:rPr>
                 <w:rStyle w:val="Collegamentoipertestuale"/>
@@ -205,7 +205,7 @@
                 <w:noProof/>
                 <w:webHidden/>
               </w:rPr>
-              <w:instrText xml:space="preserve"> PAGEREF _Toc163240713 \h </w:instrText>
+              <w:instrText xml:space="preserve"> PAGEREF _Toc163311400 \h </w:instrText>
             </w:r>
             <w:r>
               <w:rPr>
@@ -253,7 +253,7 @@
               <w14:ligatures w14:val="standardContextual"/>
             </w:rPr>
           </w:pPr>
-          <w:hyperlink w:anchor="_Toc163240714" w:history="1">
+          <w:hyperlink w:anchor="_Toc163311401" w:history="1">
             <w:r>
               <w:rPr>
                 <w:rStyle w:val="Collegamentoipertestuale"/>
@@ -299,7 +299,7 @@
                 <w:noProof/>
                 <w:webHidden/>
               </w:rPr>
-              <w:instrText xml:space="preserve"> PAGEREF _Toc163240714 \h </w:instrText>
+              <w:instrText xml:space="preserve"> PAGEREF _Toc163311401 \h </w:instrText>
             </w:r>
             <w:r>
               <w:rPr>
@@ -347,7 +347,7 @@
               <w14:ligatures w14:val="standardContextual"/>
             </w:rPr>
           </w:pPr>
-          <w:hyperlink w:anchor="_Toc163240715" w:history="1">
+          <w:hyperlink w:anchor="_Toc163311402" w:history="1">
             <w:r>
               <w:rPr>
                 <w:rStyle w:val="Collegamentoipertestuale"/>
@@ -393,7 +393,7 @@
                 <w:noProof/>
                 <w:webHidden/>
               </w:rPr>
-              <w:instrText xml:space="preserve"> PAGEREF _Toc163240715 \h </w:instrText>
+              <w:instrText xml:space="preserve"> PAGEREF _Toc163311402 \h </w:instrText>
             </w:r>
             <w:r>
               <w:rPr>
@@ -441,7 +441,7 @@
               <w14:ligatures w14:val="standardContextual"/>
             </w:rPr>
           </w:pPr>
-          <w:hyperlink w:anchor="_Toc163240716" w:history="1">
+          <w:hyperlink w:anchor="_Toc163311403" w:history="1">
             <w:r>
               <w:rPr>
                 <w:rStyle w:val="Collegamentoipertestuale"/>
@@ -487,7 +487,7 @@
                 <w:noProof/>
                 <w:webHidden/>
               </w:rPr>
-              <w:instrText xml:space="preserve"> PAGEREF _Toc163240716 \h </w:instrText>
+              <w:instrText xml:space="preserve"> PAGEREF _Toc163311403 \h </w:instrText>
             </w:r>
             <w:r>
               <w:rPr>
@@ -535,7 +535,7 @@
               <w14:ligatures w14:val="standardContextual"/>
             </w:rPr>
           </w:pPr>
-          <w:hyperlink w:anchor="_Toc163240717" w:history="1">
+          <w:hyperlink w:anchor="_Toc163311404" w:history="1">
             <w:r>
               <w:rPr>
                 <w:rStyle w:val="Collegamentoipertestuale"/>
@@ -581,7 +581,7 @@
                 <w:noProof/>
                 <w:webHidden/>
               </w:rPr>
-              <w:instrText xml:space="preserve"> PAGEREF _Toc163240717 \h </w:instrText>
+              <w:instrText xml:space="preserve"> PAGEREF _Toc163311404 \h </w:instrText>
             </w:r>
             <w:r>
               <w:rPr>
@@ -629,7 +629,7 @@
               <w14:ligatures w14:val="standardContextual"/>
             </w:rPr>
           </w:pPr>
-          <w:hyperlink w:anchor="_Toc163240718" w:history="1">
+          <w:hyperlink w:anchor="_Toc163311405" w:history="1">
             <w:r>
               <w:rPr>
                 <w:rStyle w:val="Collegamentoipertestuale"/>
@@ -675,7 +675,7 @@
                 <w:noProof/>
                 <w:webHidden/>
               </w:rPr>
-              <w:instrText xml:space="preserve"> PAGEREF _Toc163240718 \h </w:instrText>
+              <w:instrText xml:space="preserve"> PAGEREF _Toc163311405 \h </w:instrText>
             </w:r>
             <w:r>
               <w:rPr>
@@ -723,7 +723,7 @@
               <w14:ligatures w14:val="standardContextual"/>
             </w:rPr>
           </w:pPr>
-          <w:hyperlink w:anchor="_Toc163240719" w:history="1">
+          <w:hyperlink w:anchor="_Toc163311406" w:history="1">
             <w:r>
               <w:rPr>
                 <w:rStyle w:val="Collegamentoipertestuale"/>
@@ -769,7 +769,7 @@
                 <w:noProof/>
                 <w:webHidden/>
               </w:rPr>
-              <w:instrText xml:space="preserve"> PAGEREF _Toc163240719 \h </w:instrText>
+              <w:instrText xml:space="preserve"> PAGEREF _Toc163311406 \h </w:instrText>
             </w:r>
             <w:r>
               <w:rPr>
@@ -817,7 +817,7 @@
               <w14:ligatures w14:val="standardContextual"/>
             </w:rPr>
           </w:pPr>
-          <w:hyperlink w:anchor="_Toc163240720" w:history="1">
+          <w:hyperlink w:anchor="_Toc163311407" w:history="1">
             <w:r>
               <w:rPr>
                 <w:rStyle w:val="Collegamentoipertestuale"/>
@@ -863,7 +863,7 @@
                 <w:noProof/>
                 <w:webHidden/>
               </w:rPr>
-              <w:instrText xml:space="preserve"> PAGEREF _Toc163240720 \h </w:instrText>
+              <w:instrText xml:space="preserve"> PAGEREF _Toc163311407 \h </w:instrText>
             </w:r>
             <w:r>
               <w:rPr>
@@ -884,6 +884,856 @@
                 <w:webHidden/>
               </w:rPr>
               <w:t>6</w:t>
+            </w:r>
+            <w:r>
+              <w:rPr>
+                <w:noProof/>
+                <w:webHidden/>
+              </w:rPr>
+              <w:fldChar w:fldCharType="end"/>
+            </w:r>
+          </w:hyperlink>
+        </w:p>
+        <w:p>
+          <w:pPr>
+            <w:pStyle w:val="Sommario3"/>
+            <w:tabs>
+              <w:tab w:val="left" w:pos="1320"/>
+              <w:tab w:val="right" w:leader="dot" w:pos="10456"/>
+            </w:tabs>
+            <w:rPr>
+              <w:rFonts w:asciiTheme="minorHAnsi" w:eastAsiaTheme="minorEastAsia" w:hAnsiTheme="minorHAnsi" w:cstheme="minorBidi"/>
+              <w:noProof/>
+              <w:kern w:val="2"/>
+              <w:sz w:val="22"/>
+              <w:szCs w:val="22"/>
+              <w:lang w:eastAsia="it-CH"/>
+              <w14:ligatures w14:val="standardContextual"/>
+            </w:rPr>
+          </w:pPr>
+          <w:hyperlink w:anchor="_Toc163311408" w:history="1">
+            <w:r>
+              <w:rPr>
+                <w:rStyle w:val="Collegamentoipertestuale"/>
+                <w:noProof/>
+              </w:rPr>
+              <w:t>3.3.1</w:t>
+            </w:r>
+            <w:r>
+              <w:rPr>
+                <w:rFonts w:asciiTheme="minorHAnsi" w:eastAsiaTheme="minorEastAsia" w:hAnsiTheme="minorHAnsi" w:cstheme="minorBidi"/>
+                <w:noProof/>
+                <w:kern w:val="2"/>
+                <w:sz w:val="22"/>
+                <w:szCs w:val="22"/>
+                <w:lang w:eastAsia="it-CH"/>
+                <w14:ligatures w14:val="standardContextual"/>
+              </w:rPr>
+              <w:tab/>
+            </w:r>
+            <w:r>
+              <w:rPr>
+                <w:rStyle w:val="Collegamentoipertestuale"/>
+                <w:noProof/>
+              </w:rPr>
+              <w:t>Dati – DB</w:t>
+            </w:r>
+            <w:r>
+              <w:rPr>
+                <w:noProof/>
+                <w:webHidden/>
+              </w:rPr>
+              <w:tab/>
+            </w:r>
+            <w:r>
+              <w:rPr>
+                <w:noProof/>
+                <w:webHidden/>
+              </w:rPr>
+              <w:fldChar w:fldCharType="begin"/>
+            </w:r>
+            <w:r>
+              <w:rPr>
+                <w:noProof/>
+                <w:webHidden/>
+              </w:rPr>
+              <w:instrText xml:space="preserve"> PAGEREF _Toc163311408 \h </w:instrText>
+            </w:r>
+            <w:r>
+              <w:rPr>
+                <w:noProof/>
+                <w:webHidden/>
+              </w:rPr>
+            </w:r>
+            <w:r>
+              <w:rPr>
+                <w:noProof/>
+                <w:webHidden/>
+              </w:rPr>
+              <w:fldChar w:fldCharType="separate"/>
+            </w:r>
+            <w:r>
+              <w:rPr>
+                <w:noProof/>
+                <w:webHidden/>
+              </w:rPr>
+              <w:t>6</w:t>
+            </w:r>
+            <w:r>
+              <w:rPr>
+                <w:noProof/>
+                <w:webHidden/>
+              </w:rPr>
+              <w:fldChar w:fldCharType="end"/>
+            </w:r>
+          </w:hyperlink>
+        </w:p>
+        <w:p>
+          <w:pPr>
+            <w:pStyle w:val="Sommario3"/>
+            <w:tabs>
+              <w:tab w:val="left" w:pos="1320"/>
+              <w:tab w:val="right" w:leader="dot" w:pos="10456"/>
+            </w:tabs>
+            <w:rPr>
+              <w:rFonts w:asciiTheme="minorHAnsi" w:eastAsiaTheme="minorEastAsia" w:hAnsiTheme="minorHAnsi" w:cstheme="minorBidi"/>
+              <w:noProof/>
+              <w:kern w:val="2"/>
+              <w:sz w:val="22"/>
+              <w:szCs w:val="22"/>
+              <w:lang w:eastAsia="it-CH"/>
+              <w14:ligatures w14:val="standardContextual"/>
+            </w:rPr>
+          </w:pPr>
+          <w:hyperlink w:anchor="_Toc163311409" w:history="1">
+            <w:r>
+              <w:rPr>
+                <w:rStyle w:val="Collegamentoipertestuale"/>
+                <w:noProof/>
+              </w:rPr>
+              <w:t>3.3.2</w:t>
+            </w:r>
+            <w:r>
+              <w:rPr>
+                <w:rFonts w:asciiTheme="minorHAnsi" w:eastAsiaTheme="minorEastAsia" w:hAnsiTheme="minorHAnsi" w:cstheme="minorBidi"/>
+                <w:noProof/>
+                <w:kern w:val="2"/>
+                <w:sz w:val="22"/>
+                <w:szCs w:val="22"/>
+                <w:lang w:eastAsia="it-CH"/>
+                <w14:ligatures w14:val="standardContextual"/>
+              </w:rPr>
+              <w:tab/>
+            </w:r>
+            <w:r>
+              <w:rPr>
+                <w:rStyle w:val="Collegamentoipertestuale"/>
+                <w:noProof/>
+              </w:rPr>
+              <w:t>Parte acquisizione dati – Backend</w:t>
+            </w:r>
+            <w:r>
+              <w:rPr>
+                <w:noProof/>
+                <w:webHidden/>
+              </w:rPr>
+              <w:tab/>
+            </w:r>
+            <w:r>
+              <w:rPr>
+                <w:noProof/>
+                <w:webHidden/>
+              </w:rPr>
+              <w:fldChar w:fldCharType="begin"/>
+            </w:r>
+            <w:r>
+              <w:rPr>
+                <w:noProof/>
+                <w:webHidden/>
+              </w:rPr>
+              <w:instrText xml:space="preserve"> PAGEREF _Toc163311409 \h </w:instrText>
+            </w:r>
+            <w:r>
+              <w:rPr>
+                <w:noProof/>
+                <w:webHidden/>
+              </w:rPr>
+            </w:r>
+            <w:r>
+              <w:rPr>
+                <w:noProof/>
+                <w:webHidden/>
+              </w:rPr>
+              <w:fldChar w:fldCharType="separate"/>
+            </w:r>
+            <w:r>
+              <w:rPr>
+                <w:noProof/>
+                <w:webHidden/>
+              </w:rPr>
+              <w:t>6</w:t>
+            </w:r>
+            <w:r>
+              <w:rPr>
+                <w:noProof/>
+                <w:webHidden/>
+              </w:rPr>
+              <w:fldChar w:fldCharType="end"/>
+            </w:r>
+          </w:hyperlink>
+        </w:p>
+        <w:p>
+          <w:pPr>
+            <w:pStyle w:val="Sommario3"/>
+            <w:tabs>
+              <w:tab w:val="left" w:pos="1320"/>
+              <w:tab w:val="right" w:leader="dot" w:pos="10456"/>
+            </w:tabs>
+            <w:rPr>
+              <w:rFonts w:asciiTheme="minorHAnsi" w:eastAsiaTheme="minorEastAsia" w:hAnsiTheme="minorHAnsi" w:cstheme="minorBidi"/>
+              <w:noProof/>
+              <w:kern w:val="2"/>
+              <w:sz w:val="22"/>
+              <w:szCs w:val="22"/>
+              <w:lang w:eastAsia="it-CH"/>
+              <w14:ligatures w14:val="standardContextual"/>
+            </w:rPr>
+          </w:pPr>
+          <w:hyperlink w:anchor="_Toc163311410" w:history="1">
+            <w:r>
+              <w:rPr>
+                <w:rStyle w:val="Collegamentoipertestuale"/>
+                <w:noProof/>
+              </w:rPr>
+              <w:t>3.3.3</w:t>
+            </w:r>
+            <w:r>
+              <w:rPr>
+                <w:rFonts w:asciiTheme="minorHAnsi" w:eastAsiaTheme="minorEastAsia" w:hAnsiTheme="minorHAnsi" w:cstheme="minorBidi"/>
+                <w:noProof/>
+                <w:kern w:val="2"/>
+                <w:sz w:val="22"/>
+                <w:szCs w:val="22"/>
+                <w:lang w:eastAsia="it-CH"/>
+                <w14:ligatures w14:val="standardContextual"/>
+              </w:rPr>
+              <w:tab/>
+            </w:r>
+            <w:r>
+              <w:rPr>
+                <w:rStyle w:val="Collegamentoipertestuale"/>
+                <w:noProof/>
+              </w:rPr>
+              <w:t>Parte visualizzazione – Frontend</w:t>
+            </w:r>
+            <w:r>
+              <w:rPr>
+                <w:noProof/>
+                <w:webHidden/>
+              </w:rPr>
+              <w:tab/>
+            </w:r>
+            <w:r>
+              <w:rPr>
+                <w:noProof/>
+                <w:webHidden/>
+              </w:rPr>
+              <w:fldChar w:fldCharType="begin"/>
+            </w:r>
+            <w:r>
+              <w:rPr>
+                <w:noProof/>
+                <w:webHidden/>
+              </w:rPr>
+              <w:instrText xml:space="preserve"> PAGEREF _Toc163311410 \h </w:instrText>
+            </w:r>
+            <w:r>
+              <w:rPr>
+                <w:noProof/>
+                <w:webHidden/>
+              </w:rPr>
+            </w:r>
+            <w:r>
+              <w:rPr>
+                <w:noProof/>
+                <w:webHidden/>
+              </w:rPr>
+              <w:fldChar w:fldCharType="separate"/>
+            </w:r>
+            <w:r>
+              <w:rPr>
+                <w:noProof/>
+                <w:webHidden/>
+              </w:rPr>
+              <w:t>6</w:t>
+            </w:r>
+            <w:r>
+              <w:rPr>
+                <w:noProof/>
+                <w:webHidden/>
+              </w:rPr>
+              <w:fldChar w:fldCharType="end"/>
+            </w:r>
+          </w:hyperlink>
+        </w:p>
+        <w:p>
+          <w:pPr>
+            <w:pStyle w:val="Sommario3"/>
+            <w:tabs>
+              <w:tab w:val="left" w:pos="1320"/>
+              <w:tab w:val="right" w:leader="dot" w:pos="10456"/>
+            </w:tabs>
+            <w:rPr>
+              <w:rFonts w:asciiTheme="minorHAnsi" w:eastAsiaTheme="minorEastAsia" w:hAnsiTheme="minorHAnsi" w:cstheme="minorBidi"/>
+              <w:noProof/>
+              <w:kern w:val="2"/>
+              <w:sz w:val="22"/>
+              <w:szCs w:val="22"/>
+              <w:lang w:eastAsia="it-CH"/>
+              <w14:ligatures w14:val="standardContextual"/>
+            </w:rPr>
+          </w:pPr>
+          <w:hyperlink w:anchor="_Toc163311411" w:history="1">
+            <w:r>
+              <w:rPr>
+                <w:rStyle w:val="Collegamentoipertestuale"/>
+                <w:noProof/>
+              </w:rPr>
+              <w:t>3.3.4</w:t>
+            </w:r>
+            <w:r>
+              <w:rPr>
+                <w:rFonts w:asciiTheme="minorHAnsi" w:eastAsiaTheme="minorEastAsia" w:hAnsiTheme="minorHAnsi" w:cstheme="minorBidi"/>
+                <w:noProof/>
+                <w:kern w:val="2"/>
+                <w:sz w:val="22"/>
+                <w:szCs w:val="22"/>
+                <w:lang w:eastAsia="it-CH"/>
+                <w14:ligatures w14:val="standardContextual"/>
+              </w:rPr>
+              <w:tab/>
+            </w:r>
+            <w:r>
+              <w:rPr>
+                <w:rStyle w:val="Collegamentoipertestuale"/>
+                <w:noProof/>
+              </w:rPr>
+              <w:t>Comunicazione – Backend e Frontend</w:t>
+            </w:r>
+            <w:r>
+              <w:rPr>
+                <w:noProof/>
+                <w:webHidden/>
+              </w:rPr>
+              <w:tab/>
+            </w:r>
+            <w:r>
+              <w:rPr>
+                <w:noProof/>
+                <w:webHidden/>
+              </w:rPr>
+              <w:fldChar w:fldCharType="begin"/>
+            </w:r>
+            <w:r>
+              <w:rPr>
+                <w:noProof/>
+                <w:webHidden/>
+              </w:rPr>
+              <w:instrText xml:space="preserve"> PAGEREF _Toc163311411 \h </w:instrText>
+            </w:r>
+            <w:r>
+              <w:rPr>
+                <w:noProof/>
+                <w:webHidden/>
+              </w:rPr>
+            </w:r>
+            <w:r>
+              <w:rPr>
+                <w:noProof/>
+                <w:webHidden/>
+              </w:rPr>
+              <w:fldChar w:fldCharType="separate"/>
+            </w:r>
+            <w:r>
+              <w:rPr>
+                <w:noProof/>
+                <w:webHidden/>
+              </w:rPr>
+              <w:t>6</w:t>
+            </w:r>
+            <w:r>
+              <w:rPr>
+                <w:noProof/>
+                <w:webHidden/>
+              </w:rPr>
+              <w:fldChar w:fldCharType="end"/>
+            </w:r>
+          </w:hyperlink>
+        </w:p>
+        <w:p>
+          <w:pPr>
+            <w:pStyle w:val="Sommario1"/>
+            <w:tabs>
+              <w:tab w:val="left" w:pos="480"/>
+              <w:tab w:val="right" w:leader="dot" w:pos="10456"/>
+            </w:tabs>
+            <w:rPr>
+              <w:rFonts w:asciiTheme="minorHAnsi" w:eastAsiaTheme="minorEastAsia" w:hAnsiTheme="minorHAnsi" w:cstheme="minorBidi"/>
+              <w:noProof/>
+              <w:kern w:val="2"/>
+              <w:sz w:val="22"/>
+              <w:szCs w:val="22"/>
+              <w:lang w:eastAsia="it-CH"/>
+              <w14:ligatures w14:val="standardContextual"/>
+            </w:rPr>
+          </w:pPr>
+          <w:hyperlink w:anchor="_Toc163311412" w:history="1">
+            <w:r>
+              <w:rPr>
+                <w:rStyle w:val="Collegamentoipertestuale"/>
+                <w:noProof/>
+              </w:rPr>
+              <w:t>4</w:t>
+            </w:r>
+            <w:r>
+              <w:rPr>
+                <w:rFonts w:asciiTheme="minorHAnsi" w:eastAsiaTheme="minorEastAsia" w:hAnsiTheme="minorHAnsi" w:cstheme="minorBidi"/>
+                <w:noProof/>
+                <w:kern w:val="2"/>
+                <w:sz w:val="22"/>
+                <w:szCs w:val="22"/>
+                <w:lang w:eastAsia="it-CH"/>
+                <w14:ligatures w14:val="standardContextual"/>
+              </w:rPr>
+              <w:tab/>
+            </w:r>
+            <w:r>
+              <w:rPr>
+                <w:rStyle w:val="Collegamentoipertestuale"/>
+                <w:noProof/>
+              </w:rPr>
+              <w:t>Metodologia</w:t>
+            </w:r>
+            <w:r>
+              <w:rPr>
+                <w:noProof/>
+                <w:webHidden/>
+              </w:rPr>
+              <w:tab/>
+            </w:r>
+            <w:r>
+              <w:rPr>
+                <w:noProof/>
+                <w:webHidden/>
+              </w:rPr>
+              <w:fldChar w:fldCharType="begin"/>
+            </w:r>
+            <w:r>
+              <w:rPr>
+                <w:noProof/>
+                <w:webHidden/>
+              </w:rPr>
+              <w:instrText xml:space="preserve"> PAGEREF _Toc163311412 \h </w:instrText>
+            </w:r>
+            <w:r>
+              <w:rPr>
+                <w:noProof/>
+                <w:webHidden/>
+              </w:rPr>
+            </w:r>
+            <w:r>
+              <w:rPr>
+                <w:noProof/>
+                <w:webHidden/>
+              </w:rPr>
+              <w:fldChar w:fldCharType="separate"/>
+            </w:r>
+            <w:r>
+              <w:rPr>
+                <w:noProof/>
+                <w:webHidden/>
+              </w:rPr>
+              <w:t>7</w:t>
+            </w:r>
+            <w:r>
+              <w:rPr>
+                <w:noProof/>
+                <w:webHidden/>
+              </w:rPr>
+              <w:fldChar w:fldCharType="end"/>
+            </w:r>
+          </w:hyperlink>
+        </w:p>
+        <w:p>
+          <w:pPr>
+            <w:pStyle w:val="Sommario2"/>
+            <w:tabs>
+              <w:tab w:val="left" w:pos="880"/>
+              <w:tab w:val="right" w:leader="dot" w:pos="10456"/>
+            </w:tabs>
+            <w:rPr>
+              <w:rFonts w:asciiTheme="minorHAnsi" w:eastAsiaTheme="minorEastAsia" w:hAnsiTheme="minorHAnsi" w:cstheme="minorBidi"/>
+              <w:noProof/>
+              <w:kern w:val="2"/>
+              <w:sz w:val="22"/>
+              <w:szCs w:val="22"/>
+              <w:lang w:eastAsia="it-CH"/>
+              <w14:ligatures w14:val="standardContextual"/>
+            </w:rPr>
+          </w:pPr>
+          <w:hyperlink w:anchor="_Toc163311413" w:history="1">
+            <w:r>
+              <w:rPr>
+                <w:rStyle w:val="Collegamentoipertestuale"/>
+                <w:noProof/>
+              </w:rPr>
+              <w:t>4.1</w:t>
+            </w:r>
+            <w:r>
+              <w:rPr>
+                <w:rFonts w:asciiTheme="minorHAnsi" w:eastAsiaTheme="minorEastAsia" w:hAnsiTheme="minorHAnsi" w:cstheme="minorBidi"/>
+                <w:noProof/>
+                <w:kern w:val="2"/>
+                <w:sz w:val="22"/>
+                <w:szCs w:val="22"/>
+                <w:lang w:eastAsia="it-CH"/>
+                <w14:ligatures w14:val="standardContextual"/>
+              </w:rPr>
+              <w:tab/>
+            </w:r>
+            <w:r>
+              <w:rPr>
+                <w:rStyle w:val="Collegamentoipertestuale"/>
+                <w:noProof/>
+              </w:rPr>
+              <w:t>Approccio gestione dati</w:t>
+            </w:r>
+            <w:r>
+              <w:rPr>
+                <w:noProof/>
+                <w:webHidden/>
+              </w:rPr>
+              <w:tab/>
+            </w:r>
+            <w:r>
+              <w:rPr>
+                <w:noProof/>
+                <w:webHidden/>
+              </w:rPr>
+              <w:fldChar w:fldCharType="begin"/>
+            </w:r>
+            <w:r>
+              <w:rPr>
+                <w:noProof/>
+                <w:webHidden/>
+              </w:rPr>
+              <w:instrText xml:space="preserve"> PAGEREF _Toc163311413 \h </w:instrText>
+            </w:r>
+            <w:r>
+              <w:rPr>
+                <w:noProof/>
+                <w:webHidden/>
+              </w:rPr>
+            </w:r>
+            <w:r>
+              <w:rPr>
+                <w:noProof/>
+                <w:webHidden/>
+              </w:rPr>
+              <w:fldChar w:fldCharType="separate"/>
+            </w:r>
+            <w:r>
+              <w:rPr>
+                <w:noProof/>
+                <w:webHidden/>
+              </w:rPr>
+              <w:t>7</w:t>
+            </w:r>
+            <w:r>
+              <w:rPr>
+                <w:noProof/>
+                <w:webHidden/>
+              </w:rPr>
+              <w:fldChar w:fldCharType="end"/>
+            </w:r>
+          </w:hyperlink>
+        </w:p>
+        <w:p>
+          <w:pPr>
+            <w:pStyle w:val="Sommario3"/>
+            <w:tabs>
+              <w:tab w:val="left" w:pos="1320"/>
+              <w:tab w:val="right" w:leader="dot" w:pos="10456"/>
+            </w:tabs>
+            <w:rPr>
+              <w:rFonts w:asciiTheme="minorHAnsi" w:eastAsiaTheme="minorEastAsia" w:hAnsiTheme="minorHAnsi" w:cstheme="minorBidi"/>
+              <w:noProof/>
+              <w:kern w:val="2"/>
+              <w:sz w:val="22"/>
+              <w:szCs w:val="22"/>
+              <w:lang w:eastAsia="it-CH"/>
+              <w14:ligatures w14:val="standardContextual"/>
+            </w:rPr>
+          </w:pPr>
+          <w:hyperlink w:anchor="_Toc163311414" w:history="1">
+            <w:r>
+              <w:rPr>
+                <w:rStyle w:val="Collegamentoipertestuale"/>
+                <w:noProof/>
+              </w:rPr>
+              <w:t>4.1.1</w:t>
+            </w:r>
+            <w:r>
+              <w:rPr>
+                <w:rFonts w:asciiTheme="minorHAnsi" w:eastAsiaTheme="minorEastAsia" w:hAnsiTheme="minorHAnsi" w:cstheme="minorBidi"/>
+                <w:noProof/>
+                <w:kern w:val="2"/>
+                <w:sz w:val="22"/>
+                <w:szCs w:val="22"/>
+                <w:lang w:eastAsia="it-CH"/>
+                <w14:ligatures w14:val="standardContextual"/>
+              </w:rPr>
+              <w:tab/>
+            </w:r>
+            <w:r>
+              <w:rPr>
+                <w:rStyle w:val="Collegamentoipertestuale"/>
+                <w:noProof/>
+              </w:rPr>
+              <w:t>Archiviazione dati e relazioni tra entità - DB</w:t>
+            </w:r>
+            <w:r>
+              <w:rPr>
+                <w:noProof/>
+                <w:webHidden/>
+              </w:rPr>
+              <w:tab/>
+            </w:r>
+            <w:r>
+              <w:rPr>
+                <w:noProof/>
+                <w:webHidden/>
+              </w:rPr>
+              <w:fldChar w:fldCharType="begin"/>
+            </w:r>
+            <w:r>
+              <w:rPr>
+                <w:noProof/>
+                <w:webHidden/>
+              </w:rPr>
+              <w:instrText xml:space="preserve"> PAGEREF _Toc163311414 \h </w:instrText>
+            </w:r>
+            <w:r>
+              <w:rPr>
+                <w:noProof/>
+                <w:webHidden/>
+              </w:rPr>
+            </w:r>
+            <w:r>
+              <w:rPr>
+                <w:noProof/>
+                <w:webHidden/>
+              </w:rPr>
+              <w:fldChar w:fldCharType="separate"/>
+            </w:r>
+            <w:r>
+              <w:rPr>
+                <w:noProof/>
+                <w:webHidden/>
+              </w:rPr>
+              <w:t>7</w:t>
+            </w:r>
+            <w:r>
+              <w:rPr>
+                <w:noProof/>
+                <w:webHidden/>
+              </w:rPr>
+              <w:fldChar w:fldCharType="end"/>
+            </w:r>
+          </w:hyperlink>
+        </w:p>
+        <w:p>
+          <w:pPr>
+            <w:pStyle w:val="Sommario3"/>
+            <w:tabs>
+              <w:tab w:val="left" w:pos="1320"/>
+              <w:tab w:val="right" w:leader="dot" w:pos="10456"/>
+            </w:tabs>
+            <w:rPr>
+              <w:rFonts w:asciiTheme="minorHAnsi" w:eastAsiaTheme="minorEastAsia" w:hAnsiTheme="minorHAnsi" w:cstheme="minorBidi"/>
+              <w:noProof/>
+              <w:kern w:val="2"/>
+              <w:sz w:val="22"/>
+              <w:szCs w:val="22"/>
+              <w:lang w:eastAsia="it-CH"/>
+              <w14:ligatures w14:val="standardContextual"/>
+            </w:rPr>
+          </w:pPr>
+          <w:hyperlink w:anchor="_Toc163311415" w:history="1">
+            <w:r>
+              <w:rPr>
+                <w:rStyle w:val="Collegamentoipertestuale"/>
+                <w:noProof/>
+                <w:lang w:val="it-IT"/>
+              </w:rPr>
+              <w:t>4.1.2</w:t>
+            </w:r>
+            <w:r>
+              <w:rPr>
+                <w:rFonts w:asciiTheme="minorHAnsi" w:eastAsiaTheme="minorEastAsia" w:hAnsiTheme="minorHAnsi" w:cstheme="minorBidi"/>
+                <w:noProof/>
+                <w:kern w:val="2"/>
+                <w:sz w:val="22"/>
+                <w:szCs w:val="22"/>
+                <w:lang w:eastAsia="it-CH"/>
+                <w14:ligatures w14:val="standardContextual"/>
+              </w:rPr>
+              <w:tab/>
+            </w:r>
+            <w:r>
+              <w:rPr>
+                <w:rStyle w:val="Collegamentoipertestuale"/>
+                <w:noProof/>
+                <w:lang w:val="it-IT"/>
+              </w:rPr>
+              <w:t>Raccolta dati – Backend</w:t>
+            </w:r>
+            <w:r>
+              <w:rPr>
+                <w:noProof/>
+                <w:webHidden/>
+              </w:rPr>
+              <w:tab/>
+            </w:r>
+            <w:r>
+              <w:rPr>
+                <w:noProof/>
+                <w:webHidden/>
+              </w:rPr>
+              <w:fldChar w:fldCharType="begin"/>
+            </w:r>
+            <w:r>
+              <w:rPr>
+                <w:noProof/>
+                <w:webHidden/>
+              </w:rPr>
+              <w:instrText xml:space="preserve"> PAGEREF _Toc163311415 \h </w:instrText>
+            </w:r>
+            <w:r>
+              <w:rPr>
+                <w:noProof/>
+                <w:webHidden/>
+              </w:rPr>
+            </w:r>
+            <w:r>
+              <w:rPr>
+                <w:noProof/>
+                <w:webHidden/>
+              </w:rPr>
+              <w:fldChar w:fldCharType="separate"/>
+            </w:r>
+            <w:r>
+              <w:rPr>
+                <w:noProof/>
+                <w:webHidden/>
+              </w:rPr>
+              <w:t>7</w:t>
+            </w:r>
+            <w:r>
+              <w:rPr>
+                <w:noProof/>
+                <w:webHidden/>
+              </w:rPr>
+              <w:fldChar w:fldCharType="end"/>
+            </w:r>
+          </w:hyperlink>
+        </w:p>
+        <w:p>
+          <w:pPr>
+            <w:pStyle w:val="Sommario3"/>
+            <w:tabs>
+              <w:tab w:val="left" w:pos="1320"/>
+              <w:tab w:val="right" w:leader="dot" w:pos="10456"/>
+            </w:tabs>
+            <w:rPr>
+              <w:rFonts w:asciiTheme="minorHAnsi" w:eastAsiaTheme="minorEastAsia" w:hAnsiTheme="minorHAnsi" w:cstheme="minorBidi"/>
+              <w:noProof/>
+              <w:kern w:val="2"/>
+              <w:sz w:val="22"/>
+              <w:szCs w:val="22"/>
+              <w:lang w:eastAsia="it-CH"/>
+              <w14:ligatures w14:val="standardContextual"/>
+            </w:rPr>
+          </w:pPr>
+          <w:hyperlink w:anchor="_Toc163311416" w:history="1">
+            <w:r>
+              <w:rPr>
+                <w:rStyle w:val="Collegamentoipertestuale"/>
+                <w:noProof/>
+                <w:lang w:val="it-IT"/>
+              </w:rPr>
+              <w:t>4.1.3</w:t>
+            </w:r>
+            <w:r>
+              <w:rPr>
+                <w:rFonts w:asciiTheme="minorHAnsi" w:eastAsiaTheme="minorEastAsia" w:hAnsiTheme="minorHAnsi" w:cstheme="minorBidi"/>
+                <w:noProof/>
+                <w:kern w:val="2"/>
+                <w:sz w:val="22"/>
+                <w:szCs w:val="22"/>
+                <w:lang w:eastAsia="it-CH"/>
+                <w14:ligatures w14:val="standardContextual"/>
+              </w:rPr>
+              <w:tab/>
+            </w:r>
+            <w:r>
+              <w:rPr>
+                <w:rStyle w:val="Collegamentoipertestuale"/>
+                <w:noProof/>
+                <w:lang w:val="it-IT"/>
+              </w:rPr>
+              <w:t>Scambio dati tramite richieste HTTP – Backend e Frontend</w:t>
+            </w:r>
+            <w:r>
+              <w:rPr>
+                <w:noProof/>
+                <w:webHidden/>
+              </w:rPr>
+              <w:tab/>
+            </w:r>
+            <w:r>
+              <w:rPr>
+                <w:noProof/>
+                <w:webHidden/>
+              </w:rPr>
+              <w:fldChar w:fldCharType="begin"/>
+            </w:r>
+            <w:r>
+              <w:rPr>
+                <w:noProof/>
+                <w:webHidden/>
+              </w:rPr>
+              <w:instrText xml:space="preserve"> PAGEREF _Toc163311416 \h </w:instrText>
+            </w:r>
+            <w:r>
+              <w:rPr>
+                <w:noProof/>
+                <w:webHidden/>
+              </w:rPr>
+            </w:r>
+            <w:r>
+              <w:rPr>
+                <w:noProof/>
+                <w:webHidden/>
+              </w:rPr>
+              <w:fldChar w:fldCharType="separate"/>
+            </w:r>
+            <w:r>
+              <w:rPr>
+                <w:noProof/>
+                <w:webHidden/>
+              </w:rPr>
+              <w:t>8</w:t>
             </w:r>
             <w:r>
               <w:rPr>
@@ -913,7 +1763,7 @@
       <w:pPr>
         <w:pStyle w:val="Titolo1"/>
       </w:pPr>
-      <w:bookmarkStart w:id="1" w:name="_Toc163240713"/>
+      <w:bookmarkStart w:id="1" w:name="_Toc163311400"/>
       <w:r>
         <w:lastRenderedPageBreak/>
         <w:t>Introduzione</w:t>
@@ -951,7 +1801,7 @@
       <w:pPr>
         <w:pStyle w:val="Titolo1"/>
       </w:pPr>
-      <w:bookmarkStart w:id="3" w:name="_Toc163240714"/>
+      <w:bookmarkStart w:id="3" w:name="_Toc163311401"/>
       <w:r>
         <w:lastRenderedPageBreak/>
         <w:t>Compito assegnato</w:t>
@@ -1135,7 +1985,7 @@
       <w:pPr>
         <w:pStyle w:val="Titolo2"/>
       </w:pPr>
-      <w:bookmarkStart w:id="4" w:name="_Toc163240715"/>
+      <w:bookmarkStart w:id="4" w:name="_Toc163311402"/>
       <w:r>
         <w:t>Obiettivi</w:t>
       </w:r>
@@ -1208,7 +2058,7 @@
       <w:pPr>
         <w:pStyle w:val="Titolo2"/>
       </w:pPr>
-      <w:bookmarkStart w:id="5" w:name="_Toc163240716"/>
+      <w:bookmarkStart w:id="5" w:name="_Toc163311403"/>
       <w:r>
         <w:t>Tecnologie</w:t>
       </w:r>
@@ -1273,7 +2123,7 @@
       <w:r>
         <w:br w:type="page"/>
       </w:r>
-      <w:bookmarkStart w:id="6" w:name="_Toc163240717"/>
+      <w:bookmarkStart w:id="6" w:name="_Toc163311404"/>
       <w:r>
         <w:lastRenderedPageBreak/>
         <w:t>Specifiche</w:t>
@@ -1284,7 +2134,7 @@
       <w:pPr>
         <w:pStyle w:val="Titolo2"/>
       </w:pPr>
-      <w:bookmarkStart w:id="7" w:name="_Toc163240718"/>
+      <w:bookmarkStart w:id="7" w:name="_Toc163311405"/>
       <w:r>
         <w:t>Presentazione del problema</w:t>
       </w:r>
@@ -1326,7 +2176,7 @@
           <w:u w:val="none"/>
         </w:rPr>
       </w:pPr>
-      <w:bookmarkStart w:id="8" w:name="_Toc163240719"/>
+      <w:bookmarkStart w:id="8" w:name="_Toc163311406"/>
       <w:r>
         <w:t xml:space="preserve">Caratteristiche e </w:t>
       </w:r>
@@ -1429,15 +2279,7 @@
         <w:t xml:space="preserve"> e la parte di visualizzazione</w:t>
       </w:r>
       <w:r>
-        <w:t xml:space="preserve"> (</w:t>
-      </w:r>
-      <w:proofErr w:type="spellStart"/>
-      <w:r>
-        <w:t>frontend</w:t>
-      </w:r>
-      <w:proofErr w:type="spellEnd"/>
-      <w:r>
-        <w:t>)</w:t>
+        <w:t xml:space="preserve"> (frontend)</w:t>
       </w:r>
       <w:r>
         <w:t>.</w:t>
@@ -1447,7 +2289,7 @@
       <w:pPr>
         <w:pStyle w:val="Titolo2"/>
       </w:pPr>
-      <w:bookmarkStart w:id="9" w:name="_Toc163240720"/>
+      <w:bookmarkStart w:id="9" w:name="_Toc163311407"/>
       <w:r>
         <w:lastRenderedPageBreak/>
         <w:t>Descrizione gestione dati</w:t>
@@ -1506,9 +2348,11 @@
       <w:pPr>
         <w:pStyle w:val="Titolo3"/>
       </w:pPr>
+      <w:bookmarkStart w:id="10" w:name="_Toc163311408"/>
       <w:r>
         <w:t>Dati – DB</w:t>
       </w:r>
+      <w:bookmarkEnd w:id="10"/>
     </w:p>
     <w:p>
       <w:pPr>
@@ -1519,7 +2363,22 @@
         </w:numPr>
       </w:pPr>
       <w:r>
-        <w:t>Risorse: Audio, Image, Text</w:t>
+        <w:t xml:space="preserve">Risorse: </w:t>
+      </w:r>
+      <w:r>
+        <w:t>audio</w:t>
+      </w:r>
+      <w:r>
+        <w:t xml:space="preserve">, </w:t>
+      </w:r>
+      <w:r>
+        <w:t>immagine</w:t>
+      </w:r>
+      <w:r>
+        <w:t xml:space="preserve">, </w:t>
+      </w:r>
+      <w:r>
+        <w:t>testo</w:t>
       </w:r>
     </w:p>
     <w:p>
@@ -1531,16 +2390,33 @@
         </w:numPr>
       </w:pPr>
       <w:r>
-        <w:t>Tipi di pannelli sottoforma di spazi (aree): AudioPanel, DisplayPanel, TextPanel</w:t>
+        <w:t xml:space="preserve">Tipi di pannelli sottoforma di spazi (aree): </w:t>
+      </w:r>
+      <w:r>
+        <w:t>pannello audio</w:t>
+      </w:r>
+      <w:r>
+        <w:t xml:space="preserve">, </w:t>
+      </w:r>
+      <w:r>
+        <w:t>pannello display</w:t>
+      </w:r>
+      <w:r>
+        <w:t xml:space="preserve">, </w:t>
+      </w:r>
+      <w:r>
+        <w:t>pannello di testo</w:t>
       </w:r>
     </w:p>
     <w:p>
       <w:pPr>
         <w:pStyle w:val="Titolo3"/>
       </w:pPr>
+      <w:bookmarkStart w:id="11" w:name="_Toc163311409"/>
       <w:r>
         <w:t>Parte acquisizione dati – Backend</w:t>
       </w:r>
+      <w:bookmarkEnd w:id="11"/>
     </w:p>
     <w:p>
       <w:pPr>
@@ -1618,9 +2494,11 @@
       <w:pPr>
         <w:pStyle w:val="Titolo3"/>
       </w:pPr>
+      <w:bookmarkStart w:id="12" w:name="_Toc163311410"/>
       <w:r>
         <w:t>Parte visualizzazione – Frontend</w:t>
       </w:r>
+      <w:bookmarkEnd w:id="12"/>
     </w:p>
     <w:p>
       <w:pPr>
@@ -1739,9 +2617,11 @@
       <w:pPr>
         <w:pStyle w:val="Titolo3"/>
       </w:pPr>
+      <w:bookmarkStart w:id="13" w:name="_Toc163311411"/>
       <w:r>
         <w:t>Comunicazione – Backend e Frontend</w:t>
       </w:r>
+      <w:bookmarkEnd w:id="13"/>
     </w:p>
     <w:p>
       <w:pPr>
@@ -1761,10 +2641,354 @@
         <w:t xml:space="preserve"> tramite richieste HTTP</w:t>
       </w:r>
     </w:p>
-    <w:p/>
+    <w:p>
+      <w:pPr>
+        <w:spacing w:after="0"/>
+        <w:jc w:val="left"/>
+      </w:pPr>
+      <w:r>
+        <w:br w:type="page"/>
+      </w:r>
+    </w:p>
+    <w:p>
+      <w:pPr>
+        <w:pStyle w:val="Titolo1"/>
+      </w:pPr>
+      <w:bookmarkStart w:id="14" w:name="_Toc163311412"/>
+      <w:r>
+        <w:lastRenderedPageBreak/>
+        <w:t>Metodologia</w:t>
+      </w:r>
+      <w:bookmarkEnd w:id="14"/>
+    </w:p>
+    <w:p>
+      <w:pPr>
+        <w:pStyle w:val="Titolo2"/>
+      </w:pPr>
+      <w:bookmarkStart w:id="15" w:name="_Toc163311413"/>
+      <w:r>
+        <w:t>Approccio gestione dati</w:t>
+      </w:r>
+      <w:bookmarkEnd w:id="15"/>
+    </w:p>
+    <w:p>
+      <w:pPr>
+        <w:pStyle w:val="Titolo3"/>
+      </w:pPr>
+      <w:bookmarkStart w:id="16" w:name="_Toc163311414"/>
+      <w:r>
+        <w:t xml:space="preserve">Archiviazione dati e relazioni tra entità - </w:t>
+      </w:r>
+      <w:r>
+        <w:t>DB</w:t>
+      </w:r>
+      <w:bookmarkEnd w:id="16"/>
+    </w:p>
+    <w:p>
+      <w:r>
+        <w:rPr>
+          <w:noProof/>
+        </w:rPr>
+        <w:drawing>
+          <wp:inline distT="0" distB="0" distL="0" distR="0" wp14:anchorId="7BE913DD" wp14:editId="6A164E61">
+            <wp:extent cx="6645910" cy="3337560"/>
+            <wp:effectExtent l="0" t="0" r="2540" b="0"/>
+            <wp:docPr id="513923914" name="Immagine 3" descr="Immagine che contiene testo, numero, Carattere, schermata&#10;&#10;Descrizione generata automaticamente"/>
+            <wp:cNvGraphicFramePr>
+              <a:graphicFrameLocks xmlns:a="http://schemas.openxmlformats.org/drawingml/2006/main" noChangeAspect="1"/>
+            </wp:cNvGraphicFramePr>
+            <a:graphic xmlns:a="http://schemas.openxmlformats.org/drawingml/2006/main">
+              <a:graphicData uri="http://schemas.openxmlformats.org/drawingml/2006/picture">
+                <pic:pic xmlns:pic="http://schemas.openxmlformats.org/drawingml/2006/picture">
+                  <pic:nvPicPr>
+                    <pic:cNvPr id="513923914" name="Immagine 3" descr="Immagine che contiene testo, numero, Carattere, schermata&#10;&#10;Descrizione generata automaticamente"/>
+                    <pic:cNvPicPr/>
+                  </pic:nvPicPr>
+                  <pic:blipFill rotWithShape="1">
+                    <a:blip r:embed="rId10">
+                      <a:extLst>
+                        <a:ext uri="{28A0092B-C50C-407E-A947-70E740481C1C}">
+                          <a14:useLocalDpi xmlns:a14="http://schemas.microsoft.com/office/drawing/2010/main" val="0"/>
+                        </a:ext>
+                      </a:extLst>
+                    </a:blip>
+                    <a:srcRect t="7060" b="9366"/>
+                    <a:stretch/>
+                  </pic:blipFill>
+                  <pic:spPr bwMode="auto">
+                    <a:xfrm>
+                      <a:off x="0" y="0"/>
+                      <a:ext cx="6645910" cy="3337560"/>
+                    </a:xfrm>
+                    <a:prstGeom prst="rect">
+                      <a:avLst/>
+                    </a:prstGeom>
+                    <a:ln>
+                      <a:noFill/>
+                    </a:ln>
+                    <a:extLst>
+                      <a:ext uri="{53640926-AAD7-44D8-BBD7-CCE9431645EC}">
+                        <a14:shadowObscured xmlns:a14="http://schemas.microsoft.com/office/drawing/2010/main"/>
+                      </a:ext>
+                    </a:extLst>
+                  </pic:spPr>
+                </pic:pic>
+              </a:graphicData>
+            </a:graphic>
+          </wp:inline>
+        </w:drawing>
+      </w:r>
+    </w:p>
+    <w:p>
+      <w:pPr>
+        <w:pStyle w:val="Titolo4"/>
+      </w:pPr>
+      <w:r>
+        <w:t>Relazioni</w:t>
+      </w:r>
+      <w:r>
+        <w:t xml:space="preserve"> tra entità </w:t>
+      </w:r>
+      <w:r>
+        <w:t>Risorse</w:t>
+      </w:r>
+      <w:r>
+        <w:t xml:space="preserve"> </w:t>
+      </w:r>
+      <w:r>
+        <w:t>e Spazi</w:t>
+      </w:r>
+    </w:p>
+    <w:p>
+      <w:pPr>
+        <w:pStyle w:val="Paragrafoelenco"/>
+        <w:numPr>
+          <w:ilvl w:val="0"/>
+          <w:numId w:val="53"/>
+        </w:numPr>
+        <w:spacing w:after="120"/>
+        <w:ind w:left="714" w:hanging="357"/>
+        <w:contextualSpacing w:val="0"/>
+        <w:rPr>
+          <w:lang w:val="it-IT"/>
+        </w:rPr>
+      </w:pPr>
+      <w:r>
+        <w:rPr>
+          <w:lang w:val="it-IT"/>
+        </w:rPr>
+        <w:t xml:space="preserve">Un </w:t>
+      </w:r>
+      <w:r>
+        <w:rPr>
+          <w:lang w:val="it-IT"/>
+        </w:rPr>
+        <w:t>Audio può appartenere a più pannelli audio</w:t>
+      </w:r>
+    </w:p>
+    <w:p>
+      <w:pPr>
+        <w:pStyle w:val="Paragrafoelenco"/>
+        <w:numPr>
+          <w:ilvl w:val="0"/>
+          <w:numId w:val="53"/>
+        </w:numPr>
+        <w:spacing w:after="120"/>
+        <w:ind w:left="714" w:hanging="357"/>
+        <w:contextualSpacing w:val="0"/>
+        <w:rPr>
+          <w:lang w:val="it-IT"/>
+        </w:rPr>
+      </w:pPr>
+      <w:r>
+        <w:rPr>
+          <w:lang w:val="it-IT"/>
+        </w:rPr>
+        <w:t>Più Immagini possono appartenere allo stesso pannello di display</w:t>
+      </w:r>
+    </w:p>
+    <w:p>
+      <w:pPr>
+        <w:pStyle w:val="Paragrafoelenco"/>
+        <w:numPr>
+          <w:ilvl w:val="0"/>
+          <w:numId w:val="53"/>
+        </w:numPr>
+        <w:ind w:left="714" w:hanging="357"/>
+        <w:contextualSpacing w:val="0"/>
+        <w:rPr>
+          <w:lang w:val="it-IT"/>
+        </w:rPr>
+      </w:pPr>
+      <w:r>
+        <w:rPr>
+          <w:lang w:val="it-IT"/>
+        </w:rPr>
+        <w:t>Un Testo può appartenere a più pannelli di testo</w:t>
+      </w:r>
+    </w:p>
+    <w:p>
+      <w:pPr>
+        <w:pStyle w:val="Titolo4"/>
+      </w:pPr>
+      <w:r>
+        <w:t>Relazioni tra Spazi e Metaversi</w:t>
+      </w:r>
+    </w:p>
+    <w:p>
+      <w:pPr>
+        <w:pStyle w:val="Paragrafoelenco"/>
+        <w:numPr>
+          <w:ilvl w:val="0"/>
+          <w:numId w:val="54"/>
+        </w:numPr>
+        <w:rPr>
+          <w:lang w:val="it-IT"/>
+        </w:rPr>
+      </w:pPr>
+      <w:r>
+        <w:rPr>
+          <w:lang w:val="it-IT"/>
+        </w:rPr>
+        <w:t>Un Metaverso più avere più Spazi assegnati</w:t>
+      </w:r>
+    </w:p>
+    <w:p>
+      <w:pPr>
+        <w:pStyle w:val="Titolo4"/>
+      </w:pPr>
+      <w:r>
+        <w:t>Relazioni tra Spazi e Coordinate</w:t>
+      </w:r>
+    </w:p>
+    <w:p>
+      <w:pPr>
+        <w:pStyle w:val="Paragrafoelenco"/>
+        <w:numPr>
+          <w:ilvl w:val="0"/>
+          <w:numId w:val="54"/>
+        </w:numPr>
+        <w:rPr>
+          <w:lang w:val="it-IT"/>
+        </w:rPr>
+      </w:pPr>
+      <w:r>
+        <w:rPr>
+          <w:lang w:val="it-IT"/>
+        </w:rPr>
+        <w:t>Uno Spazio può avere una sola assegnazione di coordinate dello spazio</w:t>
+      </w:r>
+    </w:p>
+    <w:p>
+      <w:pPr>
+        <w:pStyle w:val="Titolo3"/>
+        <w:rPr>
+          <w:lang w:val="it-IT"/>
+        </w:rPr>
+      </w:pPr>
+      <w:bookmarkStart w:id="17" w:name="_Toc163311415"/>
+      <w:r>
+        <w:rPr>
+          <w:lang w:val="it-IT"/>
+        </w:rPr>
+        <w:t>Raccolta dati – Backend</w:t>
+      </w:r>
+      <w:bookmarkEnd w:id="17"/>
+    </w:p>
+    <w:p>
+      <w:pPr>
+        <w:rPr>
+          <w:lang w:val="it-IT"/>
+        </w:rPr>
+      </w:pPr>
+      <w:r>
+        <w:rPr>
+          <w:lang w:val="it-IT"/>
+        </w:rPr>
+        <w:t>[RIFLESSIONE DA FARE SULLA TIPOLOGIA E STRUTTURA DELLO SCHEMA]</w:t>
+      </w:r>
+    </w:p>
+    <w:p>
+      <w:pPr>
+        <w:pStyle w:val="Titolo3"/>
+        <w:rPr>
+          <w:lang w:val="it-IT"/>
+        </w:rPr>
+      </w:pPr>
+      <w:bookmarkStart w:id="18" w:name="_Toc163311416"/>
+      <w:r>
+        <w:rPr>
+          <w:lang w:val="it-IT"/>
+        </w:rPr>
+        <w:lastRenderedPageBreak/>
+        <w:t>Scambio dati tramite richieste HTTP – Backend e Frontend</w:t>
+      </w:r>
+      <w:bookmarkEnd w:id="18"/>
+    </w:p>
+    <w:p>
+      <w:pPr>
+        <w:rPr>
+          <w:lang w:val="it-IT"/>
+        </w:rPr>
+      </w:pPr>
+      <w:r>
+        <w:rPr>
+          <w:noProof/>
+          <w:lang w:val="it-IT"/>
+        </w:rPr>
+        <w:drawing>
+          <wp:inline distT="0" distB="0" distL="0" distR="0" wp14:anchorId="09E52E1B" wp14:editId="32D4D3D1">
+            <wp:extent cx="6645910" cy="3591560"/>
+            <wp:effectExtent l="0" t="0" r="2540" b="8890"/>
+            <wp:docPr id="2101515123" name="Immagine 4" descr="Immagine che contiene testo, schermata, Carattere, Parallelo&#10;&#10;Descrizione generata automaticamente"/>
+            <wp:cNvGraphicFramePr>
+              <a:graphicFrameLocks xmlns:a="http://schemas.openxmlformats.org/drawingml/2006/main" noChangeAspect="1"/>
+            </wp:cNvGraphicFramePr>
+            <a:graphic xmlns:a="http://schemas.openxmlformats.org/drawingml/2006/main">
+              <a:graphicData uri="http://schemas.openxmlformats.org/drawingml/2006/picture">
+                <pic:pic xmlns:pic="http://schemas.openxmlformats.org/drawingml/2006/picture">
+                  <pic:nvPicPr>
+                    <pic:cNvPr id="2101515123" name="Immagine 4" descr="Immagine che contiene testo, schermata, Carattere, Parallelo&#10;&#10;Descrizione generata automaticamente"/>
+                    <pic:cNvPicPr/>
+                  </pic:nvPicPr>
+                  <pic:blipFill>
+                    <a:blip r:embed="rId11">
+                      <a:extLst>
+                        <a:ext uri="{28A0092B-C50C-407E-A947-70E740481C1C}">
+                          <a14:useLocalDpi xmlns:a14="http://schemas.microsoft.com/office/drawing/2010/main" val="0"/>
+                        </a:ext>
+                      </a:extLst>
+                    </a:blip>
+                    <a:stretch>
+                      <a:fillRect/>
+                    </a:stretch>
+                  </pic:blipFill>
+                  <pic:spPr>
+                    <a:xfrm>
+                      <a:off x="0" y="0"/>
+                      <a:ext cx="6645910" cy="3591560"/>
+                    </a:xfrm>
+                    <a:prstGeom prst="rect">
+                      <a:avLst/>
+                    </a:prstGeom>
+                  </pic:spPr>
+                </pic:pic>
+              </a:graphicData>
+            </a:graphic>
+          </wp:inline>
+        </w:drawing>
+      </w:r>
+    </w:p>
+    <w:p>
+      <w:pPr>
+        <w:rPr>
+          <w:lang w:val="it-IT"/>
+        </w:rPr>
+      </w:pPr>
+    </w:p>
     <w:sectPr>
-      <w:headerReference w:type="default" r:id="rId10"/>
-      <w:footerReference w:type="default" r:id="rId11"/>
+      <w:headerReference w:type="default" r:id="rId12"/>
+      <w:footerReference w:type="default" r:id="rId13"/>
       <w:pgSz w:w="11906" w:h="16838"/>
       <w:pgMar w:top="720" w:right="720" w:bottom="720" w:left="720" w:header="708" w:footer="708" w:gutter="0"/>
       <w:cols w:space="708"/>
@@ -2165,6 +3389,119 @@
     </w:lvl>
   </w:abstractNum>
   <w:abstractNum w:abstractNumId="3" w15:restartNumberingAfterBreak="0">
+    <w:nsid w:val="0932730A"/>
+    <w:multiLevelType w:val="hybridMultilevel"/>
+    <w:tmpl w:val="16E81812"/>
+    <w:lvl w:ilvl="0" w:tplc="08100001">
+      <w:start w:val="1"/>
+      <w:numFmt w:val="bullet"/>
+      <w:lvlText w:val=""/>
+      <w:lvlJc w:val="left"/>
+      <w:pPr>
+        <w:ind w:left="720" w:hanging="360"/>
+      </w:pPr>
+      <w:rPr>
+        <w:rFonts w:ascii="Symbol" w:hAnsi="Symbol" w:hint="default"/>
+      </w:rPr>
+    </w:lvl>
+    <w:lvl w:ilvl="1" w:tplc="08100003" w:tentative="1">
+      <w:start w:val="1"/>
+      <w:numFmt w:val="bullet"/>
+      <w:lvlText w:val="o"/>
+      <w:lvlJc w:val="left"/>
+      <w:pPr>
+        <w:ind w:left="1440" w:hanging="360"/>
+      </w:pPr>
+      <w:rPr>
+        <w:rFonts w:ascii="Courier New" w:hAnsi="Courier New" w:cs="Courier New" w:hint="default"/>
+      </w:rPr>
+    </w:lvl>
+    <w:lvl w:ilvl="2" w:tplc="08100005" w:tentative="1">
+      <w:start w:val="1"/>
+      <w:numFmt w:val="bullet"/>
+      <w:lvlText w:val=""/>
+      <w:lvlJc w:val="left"/>
+      <w:pPr>
+        <w:ind w:left="2160" w:hanging="360"/>
+      </w:pPr>
+      <w:rPr>
+        <w:rFonts w:ascii="Wingdings" w:hAnsi="Wingdings" w:hint="default"/>
+      </w:rPr>
+    </w:lvl>
+    <w:lvl w:ilvl="3" w:tplc="08100001" w:tentative="1">
+      <w:start w:val="1"/>
+      <w:numFmt w:val="bullet"/>
+      <w:lvlText w:val=""/>
+      <w:lvlJc w:val="left"/>
+      <w:pPr>
+        <w:ind w:left="2880" w:hanging="360"/>
+      </w:pPr>
+      <w:rPr>
+        <w:rFonts w:ascii="Symbol" w:hAnsi="Symbol" w:hint="default"/>
+      </w:rPr>
+    </w:lvl>
+    <w:lvl w:ilvl="4" w:tplc="08100003" w:tentative="1">
+      <w:start w:val="1"/>
+      <w:numFmt w:val="bullet"/>
+      <w:lvlText w:val="o"/>
+      <w:lvlJc w:val="left"/>
+      <w:pPr>
+        <w:ind w:left="3600" w:hanging="360"/>
+      </w:pPr>
+      <w:rPr>
+        <w:rFonts w:ascii="Courier New" w:hAnsi="Courier New" w:cs="Courier New" w:hint="default"/>
+      </w:rPr>
+    </w:lvl>
+    <w:lvl w:ilvl="5" w:tplc="08100005" w:tentative="1">
+      <w:start w:val="1"/>
+      <w:numFmt w:val="bullet"/>
+      <w:lvlText w:val=""/>
+      <w:lvlJc w:val="left"/>
+      <w:pPr>
+        <w:ind w:left="4320" w:hanging="360"/>
+      </w:pPr>
+      <w:rPr>
+        <w:rFonts w:ascii="Wingdings" w:hAnsi="Wingdings" w:hint="default"/>
+      </w:rPr>
+    </w:lvl>
+    <w:lvl w:ilvl="6" w:tplc="08100001" w:tentative="1">
+      <w:start w:val="1"/>
+      <w:numFmt w:val="bullet"/>
+      <w:lvlText w:val=""/>
+      <w:lvlJc w:val="left"/>
+      <w:pPr>
+        <w:ind w:left="5040" w:hanging="360"/>
+      </w:pPr>
+      <w:rPr>
+        <w:rFonts w:ascii="Symbol" w:hAnsi="Symbol" w:hint="default"/>
+      </w:rPr>
+    </w:lvl>
+    <w:lvl w:ilvl="7" w:tplc="08100003" w:tentative="1">
+      <w:start w:val="1"/>
+      <w:numFmt w:val="bullet"/>
+      <w:lvlText w:val="o"/>
+      <w:lvlJc w:val="left"/>
+      <w:pPr>
+        <w:ind w:left="5760" w:hanging="360"/>
+      </w:pPr>
+      <w:rPr>
+        <w:rFonts w:ascii="Courier New" w:hAnsi="Courier New" w:cs="Courier New" w:hint="default"/>
+      </w:rPr>
+    </w:lvl>
+    <w:lvl w:ilvl="8" w:tplc="08100005" w:tentative="1">
+      <w:start w:val="1"/>
+      <w:numFmt w:val="bullet"/>
+      <w:lvlText w:val=""/>
+      <w:lvlJc w:val="left"/>
+      <w:pPr>
+        <w:ind w:left="6480" w:hanging="360"/>
+      </w:pPr>
+      <w:rPr>
+        <w:rFonts w:ascii="Wingdings" w:hAnsi="Wingdings" w:hint="default"/>
+      </w:rPr>
+    </w:lvl>
+  </w:abstractNum>
+  <w:abstractNum w:abstractNumId="4" w15:restartNumberingAfterBreak="0">
     <w:nsid w:val="0DD567DB"/>
     <w:multiLevelType w:val="hybridMultilevel"/>
     <w:tmpl w:val="23F0170C"/>
@@ -2277,7 +3614,7 @@
       </w:rPr>
     </w:lvl>
   </w:abstractNum>
-  <w:abstractNum w:abstractNumId="4" w15:restartNumberingAfterBreak="0">
+  <w:abstractNum w:abstractNumId="5" w15:restartNumberingAfterBreak="0">
     <w:nsid w:val="104D1F5D"/>
     <w:multiLevelType w:val="hybridMultilevel"/>
     <w:tmpl w:val="EB6421C0"/>
@@ -2390,7 +3727,7 @@
       </w:rPr>
     </w:lvl>
   </w:abstractNum>
-  <w:abstractNum w:abstractNumId="5" w15:restartNumberingAfterBreak="0">
+  <w:abstractNum w:abstractNumId="6" w15:restartNumberingAfterBreak="0">
     <w:nsid w:val="141E6E49"/>
     <w:multiLevelType w:val="hybridMultilevel"/>
     <w:tmpl w:val="1F22D06C"/>
@@ -2502,7 +3839,7 @@
       </w:rPr>
     </w:lvl>
   </w:abstractNum>
-  <w:abstractNum w:abstractNumId="6" w15:restartNumberingAfterBreak="0">
+  <w:abstractNum w:abstractNumId="7" w15:restartNumberingAfterBreak="0">
     <w:nsid w:val="14622F56"/>
     <w:multiLevelType w:val="multilevel"/>
     <w:tmpl w:val="9B184E88"/>
@@ -2597,7 +3934,7 @@
       </w:pPr>
     </w:lvl>
   </w:abstractNum>
-  <w:abstractNum w:abstractNumId="7" w15:restartNumberingAfterBreak="0">
+  <w:abstractNum w:abstractNumId="8" w15:restartNumberingAfterBreak="0">
     <w:nsid w:val="18581442"/>
     <w:multiLevelType w:val="hybridMultilevel"/>
     <w:tmpl w:val="D6F28F9C"/>
@@ -2710,7 +4047,7 @@
       </w:rPr>
     </w:lvl>
   </w:abstractNum>
-  <w:abstractNum w:abstractNumId="8" w15:restartNumberingAfterBreak="0">
+  <w:abstractNum w:abstractNumId="9" w15:restartNumberingAfterBreak="0">
     <w:nsid w:val="18CF6D91"/>
     <w:multiLevelType w:val="multilevel"/>
     <w:tmpl w:val="28C43390"/>
@@ -2805,7 +4142,7 @@
       </w:pPr>
     </w:lvl>
   </w:abstractNum>
-  <w:abstractNum w:abstractNumId="9" w15:restartNumberingAfterBreak="0">
+  <w:abstractNum w:abstractNumId="10" w15:restartNumberingAfterBreak="0">
     <w:nsid w:val="1D515EE2"/>
     <w:multiLevelType w:val="hybridMultilevel"/>
     <w:tmpl w:val="14544210"/>
@@ -2918,7 +4255,7 @@
       </w:rPr>
     </w:lvl>
   </w:abstractNum>
-  <w:abstractNum w:abstractNumId="10" w15:restartNumberingAfterBreak="0">
+  <w:abstractNum w:abstractNumId="11" w15:restartNumberingAfterBreak="0">
     <w:nsid w:val="1DE3563B"/>
     <w:multiLevelType w:val="hybridMultilevel"/>
     <w:tmpl w:val="596ACDD8"/>
@@ -3031,7 +4368,7 @@
       </w:rPr>
     </w:lvl>
   </w:abstractNum>
-  <w:abstractNum w:abstractNumId="11" w15:restartNumberingAfterBreak="0">
+  <w:abstractNum w:abstractNumId="12" w15:restartNumberingAfterBreak="0">
     <w:nsid w:val="1E2240F3"/>
     <w:multiLevelType w:val="hybridMultilevel"/>
     <w:tmpl w:val="ED403FFA"/>
@@ -3144,7 +4481,7 @@
       </w:rPr>
     </w:lvl>
   </w:abstractNum>
-  <w:abstractNum w:abstractNumId="12" w15:restartNumberingAfterBreak="0">
+  <w:abstractNum w:abstractNumId="13" w15:restartNumberingAfterBreak="0">
     <w:nsid w:val="1E3050DD"/>
     <w:multiLevelType w:val="hybridMultilevel"/>
     <w:tmpl w:val="B964A4F8"/>
@@ -3257,7 +4594,7 @@
       </w:rPr>
     </w:lvl>
   </w:abstractNum>
-  <w:abstractNum w:abstractNumId="13" w15:restartNumberingAfterBreak="0">
+  <w:abstractNum w:abstractNumId="14" w15:restartNumberingAfterBreak="0">
     <w:nsid w:val="1E4C001C"/>
     <w:multiLevelType w:val="hybridMultilevel"/>
     <w:tmpl w:val="DF3819DA"/>
@@ -3370,7 +4707,7 @@
       </w:rPr>
     </w:lvl>
   </w:abstractNum>
-  <w:abstractNum w:abstractNumId="14" w15:restartNumberingAfterBreak="0">
+  <w:abstractNum w:abstractNumId="15" w15:restartNumberingAfterBreak="0">
     <w:nsid w:val="211141A4"/>
     <w:multiLevelType w:val="hybridMultilevel"/>
     <w:tmpl w:val="E5AA6F1C"/>
@@ -3483,10 +4820,10 @@
       </w:rPr>
     </w:lvl>
   </w:abstractNum>
-  <w:abstractNum w:abstractNumId="15" w15:restartNumberingAfterBreak="0">
+  <w:abstractNum w:abstractNumId="16" w15:restartNumberingAfterBreak="0">
     <w:nsid w:val="22DD3FA3"/>
     <w:multiLevelType w:val="hybridMultilevel"/>
-    <w:tmpl w:val="2EBE812C"/>
+    <w:tmpl w:val="1AC8B0FE"/>
     <w:lvl w:ilvl="0" w:tplc="08100001">
       <w:start w:val="1"/>
       <w:numFmt w:val="bullet"/>
@@ -3596,7 +4933,7 @@
       </w:rPr>
     </w:lvl>
   </w:abstractNum>
-  <w:abstractNum w:abstractNumId="16" w15:restartNumberingAfterBreak="0">
+  <w:abstractNum w:abstractNumId="17" w15:restartNumberingAfterBreak="0">
     <w:nsid w:val="24145D8F"/>
     <w:multiLevelType w:val="multilevel"/>
     <w:tmpl w:val="3CDAFD3E"/>
@@ -3685,7 +5022,7 @@
       </w:pPr>
     </w:lvl>
   </w:abstractNum>
-  <w:abstractNum w:abstractNumId="17" w15:restartNumberingAfterBreak="0">
+  <w:abstractNum w:abstractNumId="18" w15:restartNumberingAfterBreak="0">
     <w:nsid w:val="24C2527E"/>
     <w:multiLevelType w:val="hybridMultilevel"/>
     <w:tmpl w:val="215E63D8"/>
@@ -3798,7 +5135,7 @@
       </w:rPr>
     </w:lvl>
   </w:abstractNum>
-  <w:abstractNum w:abstractNumId="18" w15:restartNumberingAfterBreak="0">
+  <w:abstractNum w:abstractNumId="19" w15:restartNumberingAfterBreak="0">
     <w:nsid w:val="25AF63BE"/>
     <w:multiLevelType w:val="hybridMultilevel"/>
     <w:tmpl w:val="909EA180"/>
@@ -3911,7 +5248,7 @@
       </w:rPr>
     </w:lvl>
   </w:abstractNum>
-  <w:abstractNum w:abstractNumId="19" w15:restartNumberingAfterBreak="0">
+  <w:abstractNum w:abstractNumId="20" w15:restartNumberingAfterBreak="0">
     <w:nsid w:val="25F429B3"/>
     <w:multiLevelType w:val="multilevel"/>
     <w:tmpl w:val="28C43390"/>
@@ -4006,7 +5343,7 @@
       </w:pPr>
     </w:lvl>
   </w:abstractNum>
-  <w:abstractNum w:abstractNumId="20" w15:restartNumberingAfterBreak="0">
+  <w:abstractNum w:abstractNumId="21" w15:restartNumberingAfterBreak="0">
     <w:nsid w:val="26640736"/>
     <w:multiLevelType w:val="hybridMultilevel"/>
     <w:tmpl w:val="C0063A0A"/>
@@ -4119,7 +5456,7 @@
       </w:rPr>
     </w:lvl>
   </w:abstractNum>
-  <w:abstractNum w:abstractNumId="21" w15:restartNumberingAfterBreak="0">
+  <w:abstractNum w:abstractNumId="22" w15:restartNumberingAfterBreak="0">
     <w:nsid w:val="2BDD6BA2"/>
     <w:multiLevelType w:val="hybridMultilevel"/>
     <w:tmpl w:val="047A1946"/>
@@ -4232,7 +5569,7 @@
       </w:rPr>
     </w:lvl>
   </w:abstractNum>
-  <w:abstractNum w:abstractNumId="22" w15:restartNumberingAfterBreak="0">
+  <w:abstractNum w:abstractNumId="23" w15:restartNumberingAfterBreak="0">
     <w:nsid w:val="2F3E27E5"/>
     <w:multiLevelType w:val="hybridMultilevel"/>
     <w:tmpl w:val="20A0F4C0"/>
@@ -4345,7 +5682,7 @@
       </w:rPr>
     </w:lvl>
   </w:abstractNum>
-  <w:abstractNum w:abstractNumId="23" w15:restartNumberingAfterBreak="0">
+  <w:abstractNum w:abstractNumId="24" w15:restartNumberingAfterBreak="0">
     <w:nsid w:val="31A30162"/>
     <w:multiLevelType w:val="multilevel"/>
     <w:tmpl w:val="1422A110"/>
@@ -4440,7 +5777,7 @@
       </w:pPr>
     </w:lvl>
   </w:abstractNum>
-  <w:abstractNum w:abstractNumId="24" w15:restartNumberingAfterBreak="0">
+  <w:abstractNum w:abstractNumId="25" w15:restartNumberingAfterBreak="0">
     <w:nsid w:val="3A784EFE"/>
     <w:multiLevelType w:val="hybridMultilevel"/>
     <w:tmpl w:val="738E9938"/>
@@ -4553,7 +5890,7 @@
       </w:rPr>
     </w:lvl>
   </w:abstractNum>
-  <w:abstractNum w:abstractNumId="25" w15:restartNumberingAfterBreak="0">
+  <w:abstractNum w:abstractNumId="26" w15:restartNumberingAfterBreak="0">
     <w:nsid w:val="3EA90BF3"/>
     <w:multiLevelType w:val="hybridMultilevel"/>
     <w:tmpl w:val="36CEF2F6"/>
@@ -4666,7 +6003,7 @@
       </w:rPr>
     </w:lvl>
   </w:abstractNum>
-  <w:abstractNum w:abstractNumId="26" w15:restartNumberingAfterBreak="0">
+  <w:abstractNum w:abstractNumId="27" w15:restartNumberingAfterBreak="0">
     <w:nsid w:val="438B5C59"/>
     <w:multiLevelType w:val="hybridMultilevel"/>
     <w:tmpl w:val="365A9FE0"/>
@@ -4779,7 +6116,7 @@
       </w:rPr>
     </w:lvl>
   </w:abstractNum>
-  <w:abstractNum w:abstractNumId="27" w15:restartNumberingAfterBreak="0">
+  <w:abstractNum w:abstractNumId="28" w15:restartNumberingAfterBreak="0">
     <w:nsid w:val="45911516"/>
     <w:multiLevelType w:val="hybridMultilevel"/>
     <w:tmpl w:val="AF784488"/>
@@ -4892,7 +6229,7 @@
       </w:rPr>
     </w:lvl>
   </w:abstractNum>
-  <w:abstractNum w:abstractNumId="28" w15:restartNumberingAfterBreak="0">
+  <w:abstractNum w:abstractNumId="29" w15:restartNumberingAfterBreak="0">
     <w:nsid w:val="459F31CB"/>
     <w:multiLevelType w:val="hybridMultilevel"/>
     <w:tmpl w:val="23AA941E"/>
@@ -5006,7 +6343,7 @@
       </w:rPr>
     </w:lvl>
   </w:abstractNum>
-  <w:abstractNum w:abstractNumId="29" w15:restartNumberingAfterBreak="0">
+  <w:abstractNum w:abstractNumId="30" w15:restartNumberingAfterBreak="0">
     <w:nsid w:val="468945B5"/>
     <w:multiLevelType w:val="hybridMultilevel"/>
     <w:tmpl w:val="F37C6BF0"/>
@@ -5119,7 +6456,7 @@
       </w:rPr>
     </w:lvl>
   </w:abstractNum>
-  <w:abstractNum w:abstractNumId="30" w15:restartNumberingAfterBreak="0">
+  <w:abstractNum w:abstractNumId="31" w15:restartNumberingAfterBreak="0">
     <w:nsid w:val="46B310EB"/>
     <w:multiLevelType w:val="multilevel"/>
     <w:tmpl w:val="FEF6AAD2"/>
@@ -5211,7 +6548,7 @@
       </w:pPr>
     </w:lvl>
   </w:abstractNum>
-  <w:abstractNum w:abstractNumId="31" w15:restartNumberingAfterBreak="0">
+  <w:abstractNum w:abstractNumId="32" w15:restartNumberingAfterBreak="0">
     <w:nsid w:val="4724068E"/>
     <w:multiLevelType w:val="hybridMultilevel"/>
     <w:tmpl w:val="60287506"/>
@@ -5324,7 +6661,7 @@
       </w:rPr>
     </w:lvl>
   </w:abstractNum>
-  <w:abstractNum w:abstractNumId="32" w15:restartNumberingAfterBreak="0">
+  <w:abstractNum w:abstractNumId="33" w15:restartNumberingAfterBreak="0">
     <w:nsid w:val="4A1260DB"/>
     <w:multiLevelType w:val="hybridMultilevel"/>
     <w:tmpl w:val="0F907C86"/>
@@ -5437,7 +6774,7 @@
       </w:rPr>
     </w:lvl>
   </w:abstractNum>
-  <w:abstractNum w:abstractNumId="33" w15:restartNumberingAfterBreak="0">
+  <w:abstractNum w:abstractNumId="34" w15:restartNumberingAfterBreak="0">
     <w:nsid w:val="4E851346"/>
     <w:multiLevelType w:val="hybridMultilevel"/>
     <w:tmpl w:val="53FC4ACC"/>
@@ -5550,7 +6887,7 @@
       </w:rPr>
     </w:lvl>
   </w:abstractNum>
-  <w:abstractNum w:abstractNumId="34" w15:restartNumberingAfterBreak="0">
+  <w:abstractNum w:abstractNumId="35" w15:restartNumberingAfterBreak="0">
     <w:nsid w:val="4F4D0BFF"/>
     <w:multiLevelType w:val="multilevel"/>
     <w:tmpl w:val="28C43390"/>
@@ -5645,7 +6982,7 @@
       </w:pPr>
     </w:lvl>
   </w:abstractNum>
-  <w:abstractNum w:abstractNumId="35" w15:restartNumberingAfterBreak="0">
+  <w:abstractNum w:abstractNumId="36" w15:restartNumberingAfterBreak="0">
     <w:nsid w:val="51DC22D9"/>
     <w:multiLevelType w:val="multilevel"/>
     <w:tmpl w:val="ABF08EFE"/>
@@ -5737,7 +7074,7 @@
       </w:pPr>
     </w:lvl>
   </w:abstractNum>
-  <w:abstractNum w:abstractNumId="36" w15:restartNumberingAfterBreak="0">
+  <w:abstractNum w:abstractNumId="37" w15:restartNumberingAfterBreak="0">
     <w:nsid w:val="57907AD3"/>
     <w:multiLevelType w:val="multilevel"/>
     <w:tmpl w:val="C90456DE"/>
@@ -5829,7 +7166,7 @@
       </w:pPr>
     </w:lvl>
   </w:abstractNum>
-  <w:abstractNum w:abstractNumId="37" w15:restartNumberingAfterBreak="0">
+  <w:abstractNum w:abstractNumId="38" w15:restartNumberingAfterBreak="0">
     <w:nsid w:val="580E5A6E"/>
     <w:multiLevelType w:val="hybridMultilevel"/>
     <w:tmpl w:val="CF928A06"/>
@@ -5942,7 +7279,7 @@
       </w:rPr>
     </w:lvl>
   </w:abstractNum>
-  <w:abstractNum w:abstractNumId="38" w15:restartNumberingAfterBreak="0">
+  <w:abstractNum w:abstractNumId="39" w15:restartNumberingAfterBreak="0">
     <w:nsid w:val="5A3433C9"/>
     <w:multiLevelType w:val="multilevel"/>
     <w:tmpl w:val="28C43390"/>
@@ -6037,7 +7374,7 @@
       </w:pPr>
     </w:lvl>
   </w:abstractNum>
-  <w:abstractNum w:abstractNumId="39" w15:restartNumberingAfterBreak="0">
+  <w:abstractNum w:abstractNumId="40" w15:restartNumberingAfterBreak="0">
     <w:nsid w:val="5A7B6C22"/>
     <w:multiLevelType w:val="multilevel"/>
     <w:tmpl w:val="4CA61164"/>
@@ -6132,7 +7469,7 @@
       </w:pPr>
     </w:lvl>
   </w:abstractNum>
-  <w:abstractNum w:abstractNumId="40" w15:restartNumberingAfterBreak="0">
+  <w:abstractNum w:abstractNumId="41" w15:restartNumberingAfterBreak="0">
     <w:nsid w:val="5B1A4CC3"/>
     <w:multiLevelType w:val="hybridMultilevel"/>
     <w:tmpl w:val="33F6E400"/>
@@ -6245,7 +7582,7 @@
       </w:rPr>
     </w:lvl>
   </w:abstractNum>
-  <w:abstractNum w:abstractNumId="41" w15:restartNumberingAfterBreak="0">
+  <w:abstractNum w:abstractNumId="42" w15:restartNumberingAfterBreak="0">
     <w:nsid w:val="5DF41C2E"/>
     <w:multiLevelType w:val="hybridMultilevel"/>
     <w:tmpl w:val="759A1F66"/>
@@ -6358,7 +7695,7 @@
       </w:rPr>
     </w:lvl>
   </w:abstractNum>
-  <w:abstractNum w:abstractNumId="42" w15:restartNumberingAfterBreak="0">
+  <w:abstractNum w:abstractNumId="43" w15:restartNumberingAfterBreak="0">
     <w:nsid w:val="5EFA565D"/>
     <w:multiLevelType w:val="hybridMultilevel"/>
     <w:tmpl w:val="086EB2C0"/>
@@ -6471,7 +7808,7 @@
       </w:rPr>
     </w:lvl>
   </w:abstractNum>
-  <w:abstractNum w:abstractNumId="43" w15:restartNumberingAfterBreak="0">
+  <w:abstractNum w:abstractNumId="44" w15:restartNumberingAfterBreak="0">
     <w:nsid w:val="5F6E4B14"/>
     <w:multiLevelType w:val="hybridMultilevel"/>
     <w:tmpl w:val="E48432FC"/>
@@ -6584,7 +7921,7 @@
       </w:rPr>
     </w:lvl>
   </w:abstractNum>
-  <w:abstractNum w:abstractNumId="44" w15:restartNumberingAfterBreak="0">
+  <w:abstractNum w:abstractNumId="45" w15:restartNumberingAfterBreak="0">
     <w:nsid w:val="6A243755"/>
     <w:multiLevelType w:val="hybridMultilevel"/>
     <w:tmpl w:val="106421E4"/>
@@ -6698,7 +8035,7 @@
       </w:rPr>
     </w:lvl>
   </w:abstractNum>
-  <w:abstractNum w:abstractNumId="45" w15:restartNumberingAfterBreak="0">
+  <w:abstractNum w:abstractNumId="46" w15:restartNumberingAfterBreak="0">
     <w:nsid w:val="6D650752"/>
     <w:multiLevelType w:val="hybridMultilevel"/>
     <w:tmpl w:val="F9E4561E"/>
@@ -6811,7 +8148,7 @@
       </w:rPr>
     </w:lvl>
   </w:abstractNum>
-  <w:abstractNum w:abstractNumId="46" w15:restartNumberingAfterBreak="0">
+  <w:abstractNum w:abstractNumId="47" w15:restartNumberingAfterBreak="0">
     <w:nsid w:val="6F556AB4"/>
     <w:multiLevelType w:val="hybridMultilevel"/>
     <w:tmpl w:val="99F4A30A"/>
@@ -6924,7 +8261,7 @@
       </w:rPr>
     </w:lvl>
   </w:abstractNum>
-  <w:abstractNum w:abstractNumId="47" w15:restartNumberingAfterBreak="0">
+  <w:abstractNum w:abstractNumId="48" w15:restartNumberingAfterBreak="0">
     <w:nsid w:val="70901F0F"/>
     <w:multiLevelType w:val="hybridMultilevel"/>
     <w:tmpl w:val="739EE4CA"/>
@@ -7037,7 +8374,7 @@
       </w:rPr>
     </w:lvl>
   </w:abstractNum>
-  <w:abstractNum w:abstractNumId="48" w15:restartNumberingAfterBreak="0">
+  <w:abstractNum w:abstractNumId="49" w15:restartNumberingAfterBreak="0">
     <w:nsid w:val="73111ADF"/>
     <w:multiLevelType w:val="hybridMultilevel"/>
     <w:tmpl w:val="0382F0B8"/>
@@ -7150,7 +8487,7 @@
       </w:rPr>
     </w:lvl>
   </w:abstractNum>
-  <w:abstractNum w:abstractNumId="49" w15:restartNumberingAfterBreak="0">
+  <w:abstractNum w:abstractNumId="50" w15:restartNumberingAfterBreak="0">
     <w:nsid w:val="776D556E"/>
     <w:multiLevelType w:val="hybridMultilevel"/>
     <w:tmpl w:val="4D0C23D2"/>
@@ -7263,7 +8600,7 @@
       </w:rPr>
     </w:lvl>
   </w:abstractNum>
-  <w:abstractNum w:abstractNumId="50" w15:restartNumberingAfterBreak="0">
+  <w:abstractNum w:abstractNumId="51" w15:restartNumberingAfterBreak="0">
     <w:nsid w:val="79C54269"/>
     <w:multiLevelType w:val="hybridMultilevel"/>
     <w:tmpl w:val="0A965E46"/>
@@ -7376,7 +8713,7 @@
       </w:rPr>
     </w:lvl>
   </w:abstractNum>
-  <w:abstractNum w:abstractNumId="51" w15:restartNumberingAfterBreak="0">
+  <w:abstractNum w:abstractNumId="52" w15:restartNumberingAfterBreak="0">
     <w:nsid w:val="7B042B61"/>
     <w:multiLevelType w:val="hybridMultilevel"/>
     <w:tmpl w:val="C0F068EE"/>
@@ -7489,7 +8826,7 @@
       </w:rPr>
     </w:lvl>
   </w:abstractNum>
-  <w:abstractNum w:abstractNumId="52" w15:restartNumberingAfterBreak="0">
+  <w:abstractNum w:abstractNumId="53" w15:restartNumberingAfterBreak="0">
     <w:nsid w:val="7FEA1B46"/>
     <w:multiLevelType w:val="hybridMultilevel"/>
     <w:tmpl w:val="4FE6B9D2"/>
@@ -7603,163 +8940,166 @@
     </w:lvl>
   </w:abstractNum>
   <w:num w:numId="1" w16cid:durableId="538904153">
-    <w:abstractNumId w:val="23"/>
+    <w:abstractNumId w:val="24"/>
   </w:num>
   <w:num w:numId="2" w16cid:durableId="401487766">
+    <w:abstractNumId w:val="53"/>
+  </w:num>
+  <w:num w:numId="3" w16cid:durableId="194003653">
+    <w:abstractNumId w:val="27"/>
+  </w:num>
+  <w:num w:numId="4" w16cid:durableId="1210798441">
     <w:abstractNumId w:val="52"/>
   </w:num>
-  <w:num w:numId="3" w16cid:durableId="194003653">
+  <w:num w:numId="5" w16cid:durableId="1538542555">
+    <w:abstractNumId w:val="30"/>
+  </w:num>
+  <w:num w:numId="6" w16cid:durableId="792754501">
+    <w:abstractNumId w:val="22"/>
+  </w:num>
+  <w:num w:numId="7" w16cid:durableId="3631402">
+    <w:abstractNumId w:val="34"/>
+  </w:num>
+  <w:num w:numId="8" w16cid:durableId="923800114">
     <w:abstractNumId w:val="26"/>
   </w:num>
-  <w:num w:numId="4" w16cid:durableId="1210798441">
-    <w:abstractNumId w:val="51"/>
+  <w:num w:numId="9" w16cid:durableId="1216550151">
+    <w:abstractNumId w:val="48"/>
   </w:num>
-  <w:num w:numId="5" w16cid:durableId="1538542555">
-    <w:abstractNumId w:val="29"/>
+  <w:num w:numId="10" w16cid:durableId="360740080">
+    <w:abstractNumId w:val="42"/>
   </w:num>
-  <w:num w:numId="6" w16cid:durableId="792754501">
-    <w:abstractNumId w:val="21"/>
+  <w:num w:numId="11" w16cid:durableId="470631260">
+    <w:abstractNumId w:val="41"/>
   </w:num>
-  <w:num w:numId="7" w16cid:durableId="3631402">
-    <w:abstractNumId w:val="33"/>
-  </w:num>
-  <w:num w:numId="8" w16cid:durableId="923800114">
-    <w:abstractNumId w:val="25"/>
-  </w:num>
-  <w:num w:numId="9" w16cid:durableId="1216550151">
+  <w:num w:numId="12" w16cid:durableId="366874684">
     <w:abstractNumId w:val="47"/>
   </w:num>
-  <w:num w:numId="10" w16cid:durableId="360740080">
-    <w:abstractNumId w:val="41"/>
-  </w:num>
-  <w:num w:numId="11" w16cid:durableId="470631260">
-    <w:abstractNumId w:val="40"/>
-  </w:num>
-  <w:num w:numId="12" w16cid:durableId="366874684">
-    <w:abstractNumId w:val="46"/>
-  </w:num>
   <w:num w:numId="13" w16cid:durableId="1511260900">
-    <w:abstractNumId w:val="9"/>
+    <w:abstractNumId w:val="10"/>
   </w:num>
   <w:num w:numId="14" w16cid:durableId="432094396">
-    <w:abstractNumId w:val="49"/>
+    <w:abstractNumId w:val="50"/>
   </w:num>
   <w:num w:numId="15" w16cid:durableId="220404928">
-    <w:abstractNumId w:val="7"/>
+    <w:abstractNumId w:val="8"/>
   </w:num>
   <w:num w:numId="16" w16cid:durableId="128667196">
+    <w:abstractNumId w:val="12"/>
+  </w:num>
+  <w:num w:numId="17" w16cid:durableId="1981029868">
     <w:abstractNumId w:val="11"/>
   </w:num>
-  <w:num w:numId="17" w16cid:durableId="1981029868">
-    <w:abstractNumId w:val="10"/>
-  </w:num>
   <w:num w:numId="18" w16cid:durableId="1621952925">
-    <w:abstractNumId w:val="3"/>
+    <w:abstractNumId w:val="4"/>
   </w:num>
   <w:num w:numId="19" w16cid:durableId="366293631">
-    <w:abstractNumId w:val="48"/>
+    <w:abstractNumId w:val="49"/>
   </w:num>
   <w:num w:numId="20" w16cid:durableId="1432699972">
     <w:abstractNumId w:val="0"/>
   </w:num>
   <w:num w:numId="21" w16cid:durableId="1425567924">
-    <w:abstractNumId w:val="44"/>
+    <w:abstractNumId w:val="45"/>
   </w:num>
   <w:num w:numId="22" w16cid:durableId="1584804484">
-    <w:abstractNumId w:val="13"/>
+    <w:abstractNumId w:val="14"/>
   </w:num>
   <w:num w:numId="23" w16cid:durableId="1805200219">
-    <w:abstractNumId w:val="4"/>
+    <w:abstractNumId w:val="5"/>
   </w:num>
   <w:num w:numId="24" w16cid:durableId="1127622147">
     <w:abstractNumId w:val="2"/>
   </w:num>
   <w:num w:numId="25" w16cid:durableId="920329818">
-    <w:abstractNumId w:val="5"/>
+    <w:abstractNumId w:val="6"/>
   </w:num>
   <w:num w:numId="26" w16cid:durableId="197816403">
+    <w:abstractNumId w:val="44"/>
+  </w:num>
+  <w:num w:numId="27" w16cid:durableId="1559246072">
+    <w:abstractNumId w:val="38"/>
+  </w:num>
+  <w:num w:numId="28" w16cid:durableId="165026207">
+    <w:abstractNumId w:val="17"/>
+  </w:num>
+  <w:num w:numId="29" w16cid:durableId="305866229">
+    <w:abstractNumId w:val="36"/>
+  </w:num>
+  <w:num w:numId="30" w16cid:durableId="264192122">
+    <w:abstractNumId w:val="37"/>
+  </w:num>
+  <w:num w:numId="31" w16cid:durableId="585656134">
+    <w:abstractNumId w:val="28"/>
+  </w:num>
+  <w:num w:numId="32" w16cid:durableId="829323291">
+    <w:abstractNumId w:val="31"/>
+  </w:num>
+  <w:num w:numId="33" w16cid:durableId="325745365">
+    <w:abstractNumId w:val="9"/>
+  </w:num>
+  <w:num w:numId="34" w16cid:durableId="113183449">
+    <w:abstractNumId w:val="39"/>
+  </w:num>
+  <w:num w:numId="35" w16cid:durableId="1313101266">
+    <w:abstractNumId w:val="20"/>
+  </w:num>
+  <w:num w:numId="36" w16cid:durableId="1238439685">
+    <w:abstractNumId w:val="35"/>
+  </w:num>
+  <w:num w:numId="37" w16cid:durableId="1299605567">
+    <w:abstractNumId w:val="7"/>
+  </w:num>
+  <w:num w:numId="38" w16cid:durableId="1852908666">
+    <w:abstractNumId w:val="18"/>
+  </w:num>
+  <w:num w:numId="39" w16cid:durableId="1525247262">
     <w:abstractNumId w:val="43"/>
   </w:num>
-  <w:num w:numId="27" w16cid:durableId="1559246072">
-    <w:abstractNumId w:val="37"/>
-  </w:num>
-  <w:num w:numId="28" w16cid:durableId="165026207">
-    <w:abstractNumId w:val="16"/>
-  </w:num>
-  <w:num w:numId="29" w16cid:durableId="305866229">
-    <w:abstractNumId w:val="35"/>
-  </w:num>
-  <w:num w:numId="30" w16cid:durableId="264192122">
-    <w:abstractNumId w:val="36"/>
-  </w:num>
-  <w:num w:numId="31" w16cid:durableId="585656134">
-    <w:abstractNumId w:val="27"/>
-  </w:num>
-  <w:num w:numId="32" w16cid:durableId="829323291">
-    <w:abstractNumId w:val="30"/>
-  </w:num>
-  <w:num w:numId="33" w16cid:durableId="325745365">
-    <w:abstractNumId w:val="8"/>
-  </w:num>
-  <w:num w:numId="34" w16cid:durableId="113183449">
-    <w:abstractNumId w:val="38"/>
-  </w:num>
-  <w:num w:numId="35" w16cid:durableId="1313101266">
-    <w:abstractNumId w:val="19"/>
-  </w:num>
-  <w:num w:numId="36" w16cid:durableId="1238439685">
-    <w:abstractNumId w:val="34"/>
-  </w:num>
-  <w:num w:numId="37" w16cid:durableId="1299605567">
-    <w:abstractNumId w:val="6"/>
-  </w:num>
-  <w:num w:numId="38" w16cid:durableId="1852908666">
-    <w:abstractNumId w:val="17"/>
-  </w:num>
-  <w:num w:numId="39" w16cid:durableId="1525247262">
-    <w:abstractNumId w:val="42"/>
-  </w:num>
   <w:num w:numId="40" w16cid:durableId="236281166">
-    <w:abstractNumId w:val="32"/>
+    <w:abstractNumId w:val="33"/>
   </w:num>
   <w:num w:numId="41" w16cid:durableId="582758624">
-    <w:abstractNumId w:val="28"/>
+    <w:abstractNumId w:val="29"/>
   </w:num>
   <w:num w:numId="42" w16cid:durableId="537278461">
-    <w:abstractNumId w:val="39"/>
+    <w:abstractNumId w:val="40"/>
   </w:num>
   <w:num w:numId="43" w16cid:durableId="787314376">
-    <w:abstractNumId w:val="12"/>
+    <w:abstractNumId w:val="13"/>
   </w:num>
   <w:num w:numId="44" w16cid:durableId="1829250698">
-    <w:abstractNumId w:val="24"/>
+    <w:abstractNumId w:val="25"/>
   </w:num>
   <w:num w:numId="45" w16cid:durableId="1240364047">
-    <w:abstractNumId w:val="22"/>
+    <w:abstractNumId w:val="23"/>
   </w:num>
   <w:num w:numId="46" w16cid:durableId="1871990154">
-    <w:abstractNumId w:val="50"/>
+    <w:abstractNumId w:val="51"/>
   </w:num>
   <w:num w:numId="47" w16cid:durableId="1232546779">
-    <w:abstractNumId w:val="14"/>
+    <w:abstractNumId w:val="15"/>
   </w:num>
   <w:num w:numId="48" w16cid:durableId="1971326605">
-    <w:abstractNumId w:val="45"/>
+    <w:abstractNumId w:val="46"/>
   </w:num>
   <w:num w:numId="49" w16cid:durableId="1332105236">
-    <w:abstractNumId w:val="31"/>
+    <w:abstractNumId w:val="32"/>
   </w:num>
   <w:num w:numId="50" w16cid:durableId="1144351684">
     <w:abstractNumId w:val="1"/>
   </w:num>
   <w:num w:numId="51" w16cid:durableId="1576891287">
-    <w:abstractNumId w:val="18"/>
+    <w:abstractNumId w:val="19"/>
   </w:num>
   <w:num w:numId="52" w16cid:durableId="1120956681">
-    <w:abstractNumId w:val="20"/>
+    <w:abstractNumId w:val="21"/>
   </w:num>
   <w:num w:numId="53" w16cid:durableId="216868046">
-    <w:abstractNumId w:val="15"/>
+    <w:abstractNumId w:val="16"/>
+  </w:num>
+  <w:num w:numId="54" w16cid:durableId="514223284">
+    <w:abstractNumId w:val="3"/>
   </w:num>
   <w:numIdMacAtCleanup w:val="45"/>
 </w:numbering>

</xml_diff>